<commit_message>
including the interview questions
</commit_message>
<xml_diff>
--- a/src/test/resources/SDET Selenium Java Interview Questions.docx
+++ b/src/test/resources/SDET Selenium Java Interview Questions.docx
@@ -1,6 +1,6 @@
 
 <file path=word/document.xml><?xml version="1.0" encoding="utf-8"?>
-<w:document xmlns:wpc="http://schemas.microsoft.com/office/word/2010/wordprocessingCanvas" xmlns:cx="http://schemas.microsoft.com/office/drawing/2014/chartex" xmlns:cx1="http://schemas.microsoft.com/office/drawing/2015/9/8/chartex" xmlns:cx2="http://schemas.microsoft.com/office/drawing/2015/10/21/chartex" xmlns:cx3="http://schemas.microsoft.com/office/drawing/2016/5/9/chartex" xmlns:cx4="http://schemas.microsoft.com/office/drawing/2016/5/10/chartex" xmlns:cx5="http://schemas.microsoft.com/office/drawing/2016/5/11/chartex" xmlns:cx6="http://schemas.microsoft.com/office/drawing/2016/5/12/chartex" xmlns:cx7="http://schemas.microsoft.com/office/drawing/2016/5/13/chartex" xmlns:cx8="http://schemas.microsoft.com/office/drawing/2016/5/14/chartex" xmlns:mc="http://schemas.openxmlformats.org/markup-compatibility/2006" xmlns:aink="http://schemas.microsoft.com/office/drawing/2016/ink" xmlns:am3d="http://schemas.microsoft.com/office/drawing/2017/model3d" xmlns:o="urn:schemas-microsoft-com:office:office" xmlns:r="http://schemas.openxmlformats.org/officeDocument/2006/relationships" xmlns:m="http://schemas.openxmlformats.org/officeDocument/2006/math" xmlns:v="urn:schemas-microsoft-com:vml" xmlns:wp14="http://schemas.microsoft.com/office/word/2010/wordprocessingDrawing" xmlns:wp="http://schemas.openxmlformats.org/drawingml/2006/wordprocessingDrawing" xmlns:w10="urn:schemas-microsoft-com:office:word" xmlns:w="http://schemas.openxmlformats.org/wordprocessingml/2006/main" xmlns:w14="http://schemas.microsoft.com/office/word/2010/wordml" xmlns:w15="http://schemas.microsoft.com/office/word/2012/wordml" xmlns:w16cex="http://schemas.microsoft.com/office/word/2018/wordml/cex" xmlns:w16cid="http://schemas.microsoft.com/office/word/2016/wordml/cid" xmlns:w16="http://schemas.microsoft.com/office/word/2018/wordml" xmlns:w16sdtdh="http://schemas.microsoft.com/office/word/2020/wordml/sdtdatahash" xmlns:w16se="http://schemas.microsoft.com/office/word/2015/wordml/symex" xmlns:wpg="http://schemas.microsoft.com/office/word/2010/wordprocessingGroup" xmlns:wpi="http://schemas.microsoft.com/office/word/2010/wordprocessingInk" xmlns:wne="http://schemas.microsoft.com/office/word/2006/wordml" xmlns:wps="http://schemas.microsoft.com/office/word/2010/wordprocessingShape" mc:Ignorable="w14 w15 w16se w16cid w16 w16cex w16sdtdh wp14">
+<w:document xmlns:wpc="http://schemas.microsoft.com/office/word/2010/wordprocessingCanvas" xmlns:cx="http://schemas.microsoft.com/office/drawing/2014/chartex" xmlns:cx1="http://schemas.microsoft.com/office/drawing/2015/9/8/chartex" xmlns:cx2="http://schemas.microsoft.com/office/drawing/2015/10/21/chartex" xmlns:cx3="http://schemas.microsoft.com/office/drawing/2016/5/9/chartex" xmlns:cx4="http://schemas.microsoft.com/office/drawing/2016/5/10/chartex" xmlns:cx5="http://schemas.microsoft.com/office/drawing/2016/5/11/chartex" xmlns:cx6="http://schemas.microsoft.com/office/drawing/2016/5/12/chartex" xmlns:cx7="http://schemas.microsoft.com/office/drawing/2016/5/13/chartex" xmlns:cx8="http://schemas.microsoft.com/office/drawing/2016/5/14/chartex" xmlns:mc="http://schemas.openxmlformats.org/markup-compatibility/2006" xmlns:aink="http://schemas.microsoft.com/office/drawing/2016/ink" xmlns:am3d="http://schemas.microsoft.com/office/drawing/2017/model3d" xmlns:o="urn:schemas-microsoft-com:office:office" xmlns:oel="http://schemas.microsoft.com/office/2019/extlst" xmlns:r="http://schemas.openxmlformats.org/officeDocument/2006/relationships" xmlns:m="http://schemas.openxmlformats.org/officeDocument/2006/math" xmlns:v="urn:schemas-microsoft-com:vml" xmlns:wp14="http://schemas.microsoft.com/office/word/2010/wordprocessingDrawing" xmlns:wp="http://schemas.openxmlformats.org/drawingml/2006/wordprocessingDrawing" xmlns:w10="urn:schemas-microsoft-com:office:word" xmlns:w="http://schemas.openxmlformats.org/wordprocessingml/2006/main" xmlns:w14="http://schemas.microsoft.com/office/word/2010/wordml" xmlns:w15="http://schemas.microsoft.com/office/word/2012/wordml" xmlns:w16cex="http://schemas.microsoft.com/office/word/2018/wordml/cex" xmlns:w16cid="http://schemas.microsoft.com/office/word/2016/wordml/cid" xmlns:w16="http://schemas.microsoft.com/office/word/2018/wordml" xmlns:w16sdtdh="http://schemas.microsoft.com/office/word/2020/wordml/sdtdatahash" xmlns:w16se="http://schemas.microsoft.com/office/word/2015/wordml/symex" xmlns:wpg="http://schemas.microsoft.com/office/word/2010/wordprocessingGroup" xmlns:wpi="http://schemas.microsoft.com/office/word/2010/wordprocessingInk" xmlns:wne="http://schemas.microsoft.com/office/word/2006/wordml" xmlns:wps="http://schemas.microsoft.com/office/word/2010/wordprocessingShape" mc:Ignorable="w14 w15 w16se w16cid w16 w16cex w16sdtdh wp14">
   <w:body>
     <w:p>
       <w:r>
@@ -237,11 +237,16 @@
     </w:p>
     <w:p>
       <w:r>
-        <w:t xml:space="preserve">Explain about your frame work </w:t>
+        <w:t xml:space="preserve">Explain about your frame </w:t>
+      </w:r>
+      <w:proofErr w:type="gramStart"/>
+      <w:r>
+        <w:t xml:space="preserve">work </w:t>
       </w:r>
       <w:r>
         <w:t>?</w:t>
       </w:r>
+      <w:proofErr w:type="gramEnd"/>
     </w:p>
     <w:p>
       <w:r>
@@ -337,7 +342,15 @@
     </w:p>
     <w:p>
       <w:r>
-        <w:t>-&gt;Coordinating with Global Teams and Communicating with them in order to gain Business knowledge and submitting our deliverables with given time.</w:t>
+        <w:t xml:space="preserve">-&gt;Coordinating with Global Teams and Communicating with them </w:t>
+      </w:r>
+      <w:proofErr w:type="gramStart"/>
+      <w:r>
+        <w:t>in order to</w:t>
+      </w:r>
+      <w:proofErr w:type="gramEnd"/>
+      <w:r>
+        <w:t xml:space="preserve"> gain Business knowledge and submitting our deliverables with given time.</w:t>
       </w:r>
     </w:p>
     <w:p>
@@ -371,7 +384,15 @@
         <w:t>About Project? -&gt;</w:t>
       </w:r>
       <w:r>
-        <w:t xml:space="preserve"> we have to search for domains and </w:t>
+        <w:t xml:space="preserve"> we </w:t>
+      </w:r>
+      <w:proofErr w:type="gramStart"/>
+      <w:r>
+        <w:t>have to</w:t>
+      </w:r>
+      <w:proofErr w:type="gramEnd"/>
+      <w:r>
+        <w:t xml:space="preserve"> search for domains and </w:t>
       </w:r>
       <w:r>
         <w:t>projects</w:t>
@@ -582,9 +603,11 @@
       <w:r>
         <w:t xml:space="preserve"> </w:t>
       </w:r>
+      <w:proofErr w:type="gramStart"/>
       <w:r>
         <w:t>myself</w:t>
       </w:r>
+      <w:proofErr w:type="gramEnd"/>
       <w:r>
         <w:t>.</w:t>
       </w:r>
@@ -678,7 +701,15 @@
         <w:t>XPATH</w:t>
       </w:r>
       <w:r>
-        <w:t xml:space="preserve"> like contains text, starts with function, ends with , parent, child and </w:t>
+        <w:t xml:space="preserve"> like contains text, starts with function, ends </w:t>
+      </w:r>
+      <w:proofErr w:type="gramStart"/>
+      <w:r>
+        <w:t>with ,</w:t>
+      </w:r>
+      <w:proofErr w:type="gramEnd"/>
+      <w:r>
+        <w:t xml:space="preserve"> parent, child and </w:t>
       </w:r>
       <w:r>
         <w:t>ancestors</w:t>
@@ -900,15 +931,7 @@
       </w:r>
       <w:proofErr w:type="spellEnd"/>
       <w:r>
-        <w:t xml:space="preserve"> </w:t>
-      </w:r>
-      <w:proofErr w:type="spellStart"/>
-      <w:r>
-        <w:t>cann</w:t>
-      </w:r>
-      <w:proofErr w:type="spellEnd"/>
-      <w:r>
-        <w:t xml:space="preserve"> traverse upwards/backwards in DOM</w:t>
+        <w:t xml:space="preserve"> can traverse upwards/backwards in DOM</w:t>
       </w:r>
     </w:p>
     <w:p>
@@ -1370,6 +1393,85 @@
         <w:t>are</w:t>
       </w:r>
       <w:r>
+        <w:t xml:space="preserve"> 10</w:t>
+      </w:r>
+      <w:r>
+        <w:t>0</w:t>
+      </w:r>
+      <w:r>
+        <w:t xml:space="preserve"> test </w:t>
+      </w:r>
+      <w:r>
+        <w:t>cases,</w:t>
+      </w:r>
+      <w:r>
+        <w:t xml:space="preserve"> and </w:t>
+      </w:r>
+      <w:proofErr w:type="spellStart"/>
+      <w:r>
+        <w:t>i</w:t>
+      </w:r>
+      <w:proofErr w:type="spellEnd"/>
+      <w:r>
+        <w:t xml:space="preserve"> want to execute only 3 of </w:t>
+      </w:r>
+      <w:r>
+        <w:t>them,</w:t>
+      </w:r>
+      <w:r>
+        <w:t xml:space="preserve"> how to </w:t>
+      </w:r>
+      <w:r>
+        <w:t>execute?</w:t>
+      </w:r>
+      <w:r>
+        <w:t xml:space="preserve"> </w:t>
+      </w:r>
+    </w:p>
+    <w:p>
+      <w:r>
+        <w:t xml:space="preserve">One way: </w:t>
+      </w:r>
+      <w:r>
+        <w:t xml:space="preserve">configure testng.xml file and </w:t>
+      </w:r>
+      <w:r>
+        <w:t>include</w:t>
+      </w:r>
+      <w:r>
+        <w:t xml:space="preserve"> 3 test methods</w:t>
+      </w:r>
+      <w:r>
+        <w:t>.</w:t>
+      </w:r>
+    </w:p>
+    <w:p>
+      <w:r>
+        <w:t xml:space="preserve">Other </w:t>
+      </w:r>
+      <w:r>
+        <w:t>way:</w:t>
+      </w:r>
+      <w:r>
+        <w:t xml:space="preserve"> using groups. Group the test cases that you want to execute in one Group and Execute with testNg.xml file</w:t>
+      </w:r>
+    </w:p>
+    <w:p>
+      <w:r>
+        <w:t>1</w:t>
+      </w:r>
+      <w:r>
+        <w:t>8</w:t>
+      </w:r>
+      <w:r>
+        <w:t xml:space="preserve">. if there </w:t>
+      </w:r>
+      <w:proofErr w:type="gramStart"/>
+      <w:r>
+        <w:t>is</w:t>
+      </w:r>
+      <w:proofErr w:type="gramEnd"/>
+      <w:r>
         <w:t xml:space="preserve"> 10 test </w:t>
       </w:r>
       <w:r>
@@ -1378,13 +1480,17 @@
       <w:r>
         <w:t xml:space="preserve"> and </w:t>
       </w:r>
-      <w:proofErr w:type="spellStart"/>
-      <w:r>
-        <w:t>i</w:t>
-      </w:r>
-      <w:proofErr w:type="spellEnd"/>
-      <w:r>
-        <w:t xml:space="preserve"> want to execute only 3 of </w:t>
+      <w:r>
+        <w:t>I</w:t>
+      </w:r>
+      <w:r>
+        <w:t xml:space="preserve"> </w:t>
+      </w:r>
+      <w:r>
+        <w:t>don’t</w:t>
+      </w:r>
+      <w:r>
+        <w:t xml:space="preserve"> want execute 3 of </w:t>
       </w:r>
       <w:r>
         <w:t>them,</w:t>
@@ -1396,76 +1502,15 @@
         <w:t>execute?</w:t>
       </w:r>
       <w:r>
-        <w:t xml:space="preserve"> </w:t>
-      </w:r>
-    </w:p>
-    <w:p>
-      <w:r>
-        <w:t xml:space="preserve">One way: </w:t>
-      </w:r>
-      <w:r>
-        <w:t xml:space="preserve">configure testng.xml file and </w:t>
-      </w:r>
-      <w:r>
-        <w:t>include</w:t>
-      </w:r>
-      <w:r>
-        <w:t xml:space="preserve"> 3 test methods</w:t>
-      </w:r>
-      <w:r>
-        <w:t>.</w:t>
-      </w:r>
-    </w:p>
-    <w:p>
-      <w:r>
-        <w:t xml:space="preserve">Other </w:t>
-      </w:r>
-      <w:r>
-        <w:t>way:</w:t>
-      </w:r>
-      <w:r>
-        <w:t xml:space="preserve"> using groups. Group the test cases that you want to execute in one Group and Execute with testNg.xml file</w:t>
-      </w:r>
-    </w:p>
-    <w:p>
-      <w:r>
-        <w:t>1</w:t>
-      </w:r>
-      <w:r>
-        <w:t>8</w:t>
-      </w:r>
-      <w:r>
-        <w:t xml:space="preserve">. if there is 10 test </w:t>
-      </w:r>
-      <w:r>
-        <w:t>cases,</w:t>
-      </w:r>
-      <w:r>
-        <w:t xml:space="preserve"> and </w:t>
-      </w:r>
-      <w:r>
-        <w:t>I</w:t>
-      </w:r>
-      <w:r>
-        <w:t xml:space="preserve"> </w:t>
-      </w:r>
-      <w:r>
-        <w:t>don’t</w:t>
-      </w:r>
-      <w:r>
-        <w:t xml:space="preserve"> want execute 3 of </w:t>
-      </w:r>
-      <w:r>
-        <w:t>them,</w:t>
-      </w:r>
-      <w:r>
-        <w:t xml:space="preserve"> how to </w:t>
-      </w:r>
-      <w:r>
-        <w:t>execute?</w:t>
-      </w:r>
-      <w:r>
-        <w:t xml:space="preserve"> (go to the </w:t>
+        <w:t xml:space="preserve"> (</w:t>
+      </w:r>
+      <w:proofErr w:type="gramStart"/>
+      <w:r>
+        <w:t>go</w:t>
+      </w:r>
+      <w:proofErr w:type="gramEnd"/>
+      <w:r>
+        <w:t xml:space="preserve"> to the </w:t>
       </w:r>
       <w:proofErr w:type="spellStart"/>
       <w:r>
@@ -1865,7 +1910,20 @@
         <w:t>5</w:t>
       </w:r>
       <w:r>
-        <w:t>. API tools (postman and Soap UI)</w:t>
+        <w:t xml:space="preserve">. API tools (postman and Soap </w:t>
+      </w:r>
+      <w:proofErr w:type="spellStart"/>
+      <w:proofErr w:type="gramStart"/>
+      <w:r>
+        <w:t>UI</w:t>
+      </w:r>
+      <w:r>
+        <w:t>,karate</w:t>
+      </w:r>
+      <w:proofErr w:type="spellEnd"/>
+      <w:proofErr w:type="gramEnd"/>
+      <w:r>
+        <w:t>)</w:t>
       </w:r>
     </w:p>
     <w:p>
@@ -1958,7 +2016,15 @@
         <w:t>files (</w:t>
       </w:r>
       <w:r>
-        <w:t xml:space="preserve">we are ging to write scripts for each and every </w:t>
+        <w:t xml:space="preserve">we are ging to write scripts for </w:t>
+      </w:r>
+      <w:proofErr w:type="gramStart"/>
+      <w:r>
+        <w:t>each and every</w:t>
+      </w:r>
+      <w:proofErr w:type="gramEnd"/>
+      <w:r>
+        <w:t xml:space="preserve"> </w:t>
       </w:r>
       <w:r>
         <w:t>Given, When and Then</w:t>
@@ -1997,21 +2063,42 @@
     </w:p>
     <w:p>
       <w:r>
-        <w:t>(Using tags we can achieve grouping the test cases)</w:t>
-      </w:r>
-    </w:p>
-    <w:p>
-      <w:r>
-        <w:t>(Using features we can specify the features files taken into consideration)</w:t>
-      </w:r>
-    </w:p>
-    <w:p>
-      <w:r>
         <w:t xml:space="preserve">(Using </w:t>
       </w:r>
-      <w:r>
-        <w:t>step definition</w:t>
-      </w:r>
+      <w:proofErr w:type="gramStart"/>
+      <w:r>
+        <w:t>tags</w:t>
+      </w:r>
+      <w:proofErr w:type="gramEnd"/>
+      <w:r>
+        <w:t xml:space="preserve"> we can achieve grouping the test cases)</w:t>
+      </w:r>
+    </w:p>
+    <w:p>
+      <w:r>
+        <w:t xml:space="preserve">(Using </w:t>
+      </w:r>
+      <w:proofErr w:type="gramStart"/>
+      <w:r>
+        <w:t>features</w:t>
+      </w:r>
+      <w:proofErr w:type="gramEnd"/>
+      <w:r>
+        <w:t xml:space="preserve"> we can specify the features files taken into consideration)</w:t>
+      </w:r>
+    </w:p>
+    <w:p>
+      <w:r>
+        <w:t xml:space="preserve">(Using </w:t>
+      </w:r>
+      <w:r>
+        <w:t xml:space="preserve">step </w:t>
+      </w:r>
+      <w:proofErr w:type="gramStart"/>
+      <w:r>
+        <w:t>definition</w:t>
+      </w:r>
+      <w:proofErr w:type="gramEnd"/>
       <w:r>
         <w:t xml:space="preserve"> we can specify the </w:t>
       </w:r>
@@ -2348,7 +2435,15 @@
         <w:t>testng-failed.xml, by</w:t>
       </w:r>
       <w:r>
-        <w:t xml:space="preserve"> executing it we can able to re-execute the test cases that are failed</w:t>
+        <w:t xml:space="preserve"> executing it we </w:t>
+      </w:r>
+      <w:proofErr w:type="gramStart"/>
+      <w:r>
+        <w:t>can</w:t>
+      </w:r>
+      <w:proofErr w:type="gramEnd"/>
+      <w:r>
+        <w:t xml:space="preserve"> able to re-execute the test cases that are failed</w:t>
       </w:r>
       <w:r>
         <w:t>)</w:t>
@@ -2371,7 +2466,15 @@
         <w:t>Firefox,</w:t>
       </w:r>
       <w:r>
-        <w:t xml:space="preserve"> chrome , IE) (selenium Grid, master and slave </w:t>
+        <w:t xml:space="preserve"> </w:t>
+      </w:r>
+      <w:proofErr w:type="gramStart"/>
+      <w:r>
+        <w:t>chrome ,</w:t>
+      </w:r>
+      <w:proofErr w:type="gramEnd"/>
+      <w:r>
+        <w:t xml:space="preserve"> IE) (selenium Grid, master and slave </w:t>
       </w:r>
       <w:r>
         <w:t>architecture</w:t>
@@ -2492,6 +2595,7 @@
         <w:t xml:space="preserve"> and </w:t>
       </w:r>
       <w:proofErr w:type="spellStart"/>
+      <w:proofErr w:type="gramStart"/>
       <w:r>
         <w:t>xpath</w:t>
       </w:r>
@@ -2499,6 +2603,7 @@
       <w:r>
         <w:t xml:space="preserve"> ?</w:t>
       </w:r>
+      <w:proofErr w:type="gramEnd"/>
     </w:p>
     <w:p>
       <w:r>
@@ -2538,7 +2643,15 @@
     <w:p>
       <w:r>
         <w:lastRenderedPageBreak/>
-        <w:t xml:space="preserve">Selenium exceptions : visit </w:t>
+        <w:t xml:space="preserve">Selenium </w:t>
+      </w:r>
+      <w:proofErr w:type="gramStart"/>
+      <w:r>
+        <w:t>exceptions :</w:t>
+      </w:r>
+      <w:proofErr w:type="gramEnd"/>
+      <w:r>
+        <w:t xml:space="preserve"> visit </w:t>
       </w:r>
       <w:proofErr w:type="spellStart"/>
       <w:r>
@@ -2586,7 +2699,15 @@
         <w:t xml:space="preserve"> </w:t>
       </w:r>
       <w:r>
-        <w:t>what are collections using, u are familiar with (list, set and hash map)</w:t>
+        <w:t xml:space="preserve">what are collections using, u </w:t>
+      </w:r>
+      <w:proofErr w:type="gramStart"/>
+      <w:r>
+        <w:t>are</w:t>
+      </w:r>
+      <w:proofErr w:type="gramEnd"/>
+      <w:r>
+        <w:t xml:space="preserve"> familiar with (list, set and hash map)</w:t>
       </w:r>
     </w:p>
     <w:p>
@@ -2619,8 +2740,13 @@
     </w:p>
     <w:p>
       <w:r>
-        <w:t>10.Types of Exceptions in java ?</w:t>
-      </w:r>
+        <w:t xml:space="preserve">10.Types of Exceptions in </w:t>
+      </w:r>
+      <w:proofErr w:type="gramStart"/>
+      <w:r>
+        <w:t>java ?</w:t>
+      </w:r>
+      <w:proofErr w:type="gramEnd"/>
     </w:p>
     <w:p>
       <w:r>
@@ -2631,11 +2757,16 @@
       <w:r>
         <w:t xml:space="preserve">11. </w:t>
       </w:r>
+      <w:proofErr w:type="gramStart"/>
       <w:r>
         <w:t>t</w:t>
       </w:r>
       <w:r>
-        <w:t>ry , catch, multiple catches scenarios based questions.</w:t>
+        <w:t>ry ,</w:t>
+      </w:r>
+      <w:proofErr w:type="gramEnd"/>
+      <w:r>
+        <w:t xml:space="preserve"> catch, multiple catches scenarios based questions.</w:t>
       </w:r>
     </w:p>
     <w:p>
@@ -2811,14 +2942,27 @@
     </w:p>
     <w:p>
       <w:r>
-        <w:t>String str = “How are doing , Are you ok ?”</w:t>
+        <w:t xml:space="preserve">String str = “How are </w:t>
+      </w:r>
+      <w:proofErr w:type="gramStart"/>
+      <w:r>
+        <w:t>doing ,</w:t>
+      </w:r>
+      <w:proofErr w:type="gramEnd"/>
+      <w:r>
+        <w:t xml:space="preserve"> Are you ok ?”</w:t>
       </w:r>
     </w:p>
     <w:p>
       <w:r>
         <w:lastRenderedPageBreak/>
-        <w:t>Write Programs for :</w:t>
-      </w:r>
+        <w:t xml:space="preserve">Write Programs </w:t>
+      </w:r>
+      <w:proofErr w:type="gramStart"/>
+      <w:r>
+        <w:t>for :</w:t>
+      </w:r>
+      <w:proofErr w:type="gramEnd"/>
     </w:p>
     <w:p>
       <w:r>
@@ -2850,8 +2994,13 @@
     </w:p>
     <w:p>
       <w:r>
-        <w:t>-&gt;how many empty spaces are there ?</w:t>
-      </w:r>
+        <w:t xml:space="preserve">-&gt;how many empty spaces are </w:t>
+      </w:r>
+      <w:proofErr w:type="gramStart"/>
+      <w:r>
+        <w:t>there ?</w:t>
+      </w:r>
+      <w:proofErr w:type="gramEnd"/>
     </w:p>
     <w:p>
       <w:r>
@@ -2860,11 +3009,16 @@
     </w:p>
     <w:p>
       <w:r>
-        <w:t>-&gt;revere each wor</w:t>
+        <w:t xml:space="preserve">-&gt;revere each </w:t>
+      </w:r>
+      <w:proofErr w:type="gramStart"/>
+      <w:r>
+        <w:t>wor</w:t>
       </w:r>
       <w:r>
         <w:t>ds</w:t>
       </w:r>
+      <w:proofErr w:type="gramEnd"/>
       <w:r>
         <w:t xml:space="preserve"> in a string.</w:t>
       </w:r>
@@ -2891,6 +3045,77 @@
       </w:r>
     </w:p>
     <w:p>
+      <w:hyperlink r:id="rId19" w:history="1">
+        <w:r>
+          <w:rPr>
+            <w:rStyle w:val="Hyperlink"/>
+          </w:rPr>
+          <w:t>https://www.youtube.com/watch?v=PIxa53N_uIM&amp;ab_channel=NaveenAutomationLabs</w:t>
+        </w:r>
+      </w:hyperlink>
+    </w:p>
+    <w:p>
+      <w:hyperlink r:id="rId20" w:history="1">
+        <w:r>
+          <w:rPr>
+            <w:rStyle w:val="Hyperlink"/>
+          </w:rPr>
+          <w:t>https://www.youtube.com/watch?v=gWqgyrzhUtw&amp;ab_channel=NaveenAutomationLabs</w:t>
+        </w:r>
+      </w:hyperlink>
+    </w:p>
+    <w:p>
+      <w:hyperlink r:id="rId21" w:history="1">
+        <w:r>
+          <w:rPr>
+            <w:rStyle w:val="Hyperlink"/>
+          </w:rPr>
+          <w:t>https://www.youtube.com/watch?v=5-DahnzFhNQ&amp;ab_channel=NaveenAutomationLabs</w:t>
+        </w:r>
+      </w:hyperlink>
+    </w:p>
+    <w:p>
+      <w:hyperlink r:id="rId22" w:history="1">
+        <w:r>
+          <w:rPr>
+            <w:rStyle w:val="Hyperlink"/>
+          </w:rPr>
+          <w:t>https://www.youtube.com/watch?v=MfFR-vo1iXc&amp;ab_channel=NaveenAutomationLabs</w:t>
+        </w:r>
+      </w:hyperlink>
+    </w:p>
+    <w:p>
+      <w:hyperlink r:id="rId23" w:history="1">
+        <w:r>
+          <w:rPr>
+            <w:rStyle w:val="Hyperlink"/>
+          </w:rPr>
+          <w:t>https://www.youtube.com/watch?v=gGWuzTPSJ8Y</w:t>
+        </w:r>
+      </w:hyperlink>
+    </w:p>
+    <w:p>
+      <w:hyperlink r:id="rId24" w:history="1">
+        <w:r>
+          <w:rPr>
+            <w:rStyle w:val="Hyperlink"/>
+          </w:rPr>
+          <w:t>https://www.youtube.com/watch?v=_VtEFKEa9Pg&amp;ab_channel=SDET-QAAutomationTechie</w:t>
+        </w:r>
+      </w:hyperlink>
+    </w:p>
+    <w:p>
+      <w:hyperlink r:id="rId25" w:history="1">
+        <w:r>
+          <w:rPr>
+            <w:rStyle w:val="Hyperlink"/>
+          </w:rPr>
+          <w:t>https://www.youtube.com/watch?v=gGWuzTPSJ8Y&amp;ab_channel=SDET-QAAutomationTechie</w:t>
+        </w:r>
+      </w:hyperlink>
+    </w:p>
+    <w:p/>
+    <w:p>
       <w:r>
         <w:t xml:space="preserve">How many tests cases u can automate per day (6 to </w:t>
       </w:r>
@@ -2929,7 +3154,7 @@
           <w:rStyle w:val="Hyperlink"/>
         </w:rPr>
       </w:pPr>
-      <w:hyperlink r:id="rId19" w:history="1">
+      <w:hyperlink r:id="rId26" w:history="1">
         <w:r>
           <w:rPr>
             <w:rStyle w:val="Hyperlink"/>
@@ -2946,7 +3171,7 @@
           <w:bCs/>
         </w:rPr>
       </w:pPr>
-      <w:hyperlink r:id="rId20" w:history="1">
+      <w:hyperlink r:id="rId27" w:history="1">
         <w:r>
           <w:rPr>
             <w:rStyle w:val="Hyperlink"/>
@@ -2970,7 +3195,7 @@
       </w:r>
     </w:p>
     <w:p>
-      <w:hyperlink r:id="rId21" w:history="1">
+      <w:hyperlink r:id="rId28" w:history="1">
         <w:r>
           <w:rPr>
             <w:rStyle w:val="Hyperlink"/>
@@ -3017,7 +3242,7 @@
       </w:r>
     </w:p>
     <w:p>
-      <w:hyperlink r:id="rId22" w:history="1">
+      <w:hyperlink r:id="rId29" w:history="1">
         <w:r>
           <w:rPr>
             <w:rStyle w:val="Hyperlink"/>
@@ -3027,7 +3252,7 @@
       </w:hyperlink>
     </w:p>
     <w:p>
-      <w:hyperlink r:id="rId23" w:anchor=":~:text=The%20biggest%20difference%20between%20Selenium,community%20that%20develops%20web%20standards" w:history="1">
+      <w:hyperlink r:id="rId30" w:anchor=":~:text=The%20biggest%20difference%20between%20Selenium,community%20that%20develops%20web%20standards" w:history="1">
         <w:r>
           <w:rPr>
             <w:rStyle w:val="Hyperlink"/>
@@ -3060,7 +3285,7 @@
 </file>
 
 <file path=word/numbering.xml><?xml version="1.0" encoding="utf-8"?>
-<w:numbering xmlns:wpc="http://schemas.microsoft.com/office/word/2010/wordprocessingCanvas" xmlns:cx="http://schemas.microsoft.com/office/drawing/2014/chartex" xmlns:cx1="http://schemas.microsoft.com/office/drawing/2015/9/8/chartex" xmlns:cx2="http://schemas.microsoft.com/office/drawing/2015/10/21/chartex" xmlns:cx3="http://schemas.microsoft.com/office/drawing/2016/5/9/chartex" xmlns:cx4="http://schemas.microsoft.com/office/drawing/2016/5/10/chartex" xmlns:cx5="http://schemas.microsoft.com/office/drawing/2016/5/11/chartex" xmlns:cx6="http://schemas.microsoft.com/office/drawing/2016/5/12/chartex" xmlns:cx7="http://schemas.microsoft.com/office/drawing/2016/5/13/chartex" xmlns:cx8="http://schemas.microsoft.com/office/drawing/2016/5/14/chartex" xmlns:mc="http://schemas.openxmlformats.org/markup-compatibility/2006" xmlns:aink="http://schemas.microsoft.com/office/drawing/2016/ink" xmlns:am3d="http://schemas.microsoft.com/office/drawing/2017/model3d" xmlns:o="urn:schemas-microsoft-com:office:office" xmlns:r="http://schemas.openxmlformats.org/officeDocument/2006/relationships" xmlns:m="http://schemas.openxmlformats.org/officeDocument/2006/math" xmlns:v="urn:schemas-microsoft-com:vml" xmlns:wp14="http://schemas.microsoft.com/office/word/2010/wordprocessingDrawing" xmlns:wp="http://schemas.openxmlformats.org/drawingml/2006/wordprocessingDrawing" xmlns:w10="urn:schemas-microsoft-com:office:word" xmlns:w="http://schemas.openxmlformats.org/wordprocessingml/2006/main" xmlns:w14="http://schemas.microsoft.com/office/word/2010/wordml" xmlns:w15="http://schemas.microsoft.com/office/word/2012/wordml" xmlns:w16cex="http://schemas.microsoft.com/office/word/2018/wordml/cex" xmlns:w16cid="http://schemas.microsoft.com/office/word/2016/wordml/cid" xmlns:w16="http://schemas.microsoft.com/office/word/2018/wordml" xmlns:w16sdtdh="http://schemas.microsoft.com/office/word/2020/wordml/sdtdatahash" xmlns:w16se="http://schemas.microsoft.com/office/word/2015/wordml/symex" xmlns:wpg="http://schemas.microsoft.com/office/word/2010/wordprocessingGroup" xmlns:wpi="http://schemas.microsoft.com/office/word/2010/wordprocessingInk" xmlns:wne="http://schemas.microsoft.com/office/word/2006/wordml" xmlns:wps="http://schemas.microsoft.com/office/word/2010/wordprocessingShape" mc:Ignorable="w14 w15 w16se w16cid w16 w16cex w16sdtdh wp14">
+<w:numbering xmlns:wpc="http://schemas.microsoft.com/office/word/2010/wordprocessingCanvas" xmlns:cx="http://schemas.microsoft.com/office/drawing/2014/chartex" xmlns:cx1="http://schemas.microsoft.com/office/drawing/2015/9/8/chartex" xmlns:cx2="http://schemas.microsoft.com/office/drawing/2015/10/21/chartex" xmlns:cx3="http://schemas.microsoft.com/office/drawing/2016/5/9/chartex" xmlns:cx4="http://schemas.microsoft.com/office/drawing/2016/5/10/chartex" xmlns:cx5="http://schemas.microsoft.com/office/drawing/2016/5/11/chartex" xmlns:cx6="http://schemas.microsoft.com/office/drawing/2016/5/12/chartex" xmlns:cx7="http://schemas.microsoft.com/office/drawing/2016/5/13/chartex" xmlns:cx8="http://schemas.microsoft.com/office/drawing/2016/5/14/chartex" xmlns:mc="http://schemas.openxmlformats.org/markup-compatibility/2006" xmlns:aink="http://schemas.microsoft.com/office/drawing/2016/ink" xmlns:am3d="http://schemas.microsoft.com/office/drawing/2017/model3d" xmlns:o="urn:schemas-microsoft-com:office:office" xmlns:oel="http://schemas.microsoft.com/office/2019/extlst" xmlns:r="http://schemas.openxmlformats.org/officeDocument/2006/relationships" xmlns:m="http://schemas.openxmlformats.org/officeDocument/2006/math" xmlns:v="urn:schemas-microsoft-com:vml" xmlns:wp14="http://schemas.microsoft.com/office/word/2010/wordprocessingDrawing" xmlns:wp="http://schemas.openxmlformats.org/drawingml/2006/wordprocessingDrawing" xmlns:w10="urn:schemas-microsoft-com:office:word" xmlns:w="http://schemas.openxmlformats.org/wordprocessingml/2006/main" xmlns:w14="http://schemas.microsoft.com/office/word/2010/wordml" xmlns:w15="http://schemas.microsoft.com/office/word/2012/wordml" xmlns:w16cex="http://schemas.microsoft.com/office/word/2018/wordml/cex" xmlns:w16cid="http://schemas.microsoft.com/office/word/2016/wordml/cid" xmlns:w16="http://schemas.microsoft.com/office/word/2018/wordml" xmlns:w16sdtdh="http://schemas.microsoft.com/office/word/2020/wordml/sdtdatahash" xmlns:w16se="http://schemas.microsoft.com/office/word/2015/wordml/symex" xmlns:wpg="http://schemas.microsoft.com/office/word/2010/wordprocessingGroup" xmlns:wpi="http://schemas.microsoft.com/office/word/2010/wordprocessingInk" xmlns:wne="http://schemas.microsoft.com/office/word/2006/wordml" xmlns:wps="http://schemas.microsoft.com/office/word/2010/wordprocessingShape" mc:Ignorable="w14 w15 w16se w16cid w16 w16cex w16sdtdh wp14">
   <w:abstractNum w:abstractNumId="0" w15:restartNumberingAfterBreak="0">
     <w:nsid w:val="2D3466A0"/>
     <w:multiLevelType w:val="hybridMultilevel"/>

</xml_diff>